<commit_message>
BAB 1 - 5
</commit_message>
<xml_diff>
--- a/Paper/revisi 3/revisi final.docx
+++ b/Paper/revisi 3/revisi final.docx
@@ -490,8 +490,6 @@
         </w:rPr>
         <w:t>c</w:t>
       </w:r>
-      <w:bookmarkStart w:id="0" w:name="_GoBack"/>
-      <w:bookmarkEnd w:id="0"/>
       <w:r>
         <w:rPr>
           <w:rStyle w:val="hps"/>
@@ -537,18 +535,10 @@
         <w:rPr>
           <w:rFonts w:asciiTheme="majorBidi" w:hAnsiTheme="majorBidi" w:cstheme="majorBidi"/>
           <w:b/>
-          <w:lang w:val="id-ID"/>
-        </w:rPr>
-        <w:t xml:space="preserve"> </w:t>
-      </w:r>
-      <w:r>
-        <w:rPr>
-          <w:rFonts w:asciiTheme="majorBidi" w:hAnsiTheme="majorBidi" w:cstheme="majorBidi"/>
-          <w:b/>
           <w:sz w:val="18"/>
           <w:szCs w:val="18"/>
         </w:rPr>
-        <w:t>m-health, bluetooth, oximetry, blood pressure, Android</w:t>
+        <w:t>Arabic Letter Recognition , Stentiford Algorithm, Chain code, Neural Network, Hiden Markov Model</w:t>
       </w:r>
       <w:r>
         <w:rPr>
@@ -1608,7 +1598,7 @@
           <w:lang w:val="id-ID" w:eastAsia="id-ID"/>
         </w:rPr>
       </w:pPr>
-      <w:bookmarkStart w:id="1" w:name="_Hlk498422243"/>
+      <w:bookmarkStart w:id="0" w:name="_Hlk498422243"/>
       <w:r>
         <w:rPr>
           <w:rFonts w:asciiTheme="majorBidi" w:hAnsiTheme="majorBidi" w:cstheme="majorBidi"/>
@@ -1933,7 +1923,7 @@
         <w:t>.</w:t>
       </w:r>
     </w:p>
-    <w:bookmarkEnd w:id="1"/>
+    <w:bookmarkEnd w:id="0"/>
     <w:p>
       <w:pPr>
         <w:pStyle w:val="ListParagraph"/>
@@ -2067,7 +2057,7 @@
           </mc:Choice>
           <mc:Fallback>
             <w:pict>
-              <v:group w14:anchorId="58E1BCD8" id="Group 797" o:spid="_x0000_s1026" style="position:absolute;margin-left:62.9pt;margin-top:11.05pt;width:137.9pt;height:89.65pt;z-index:251653632" coordsize="19269,11728" o:gfxdata="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">
+              <v:group w14:anchorId="66F58DED" id="Group 797" o:spid="_x0000_s1026" style="position:absolute;margin-left:62.9pt;margin-top:11.05pt;width:137.9pt;height:89.65pt;z-index:251653632" coordsize="19269,11728" o:gfxdata="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">
                 <v:shapetype id="_x0000_t75" coordsize="21600,21600" o:spt="75" o:preferrelative="t" path="m@4@5l@4@11@9@11@9@5xe" filled="f" stroked="f">
                   <v:stroke joinstyle="miter"/>
                   <v:formulas>
@@ -3119,7 +3109,7 @@
           </mc:Choice>
           <mc:Fallback>
             <w:pict>
-              <v:shapetype w14:anchorId="7743ECB9" id="_x0000_t13" coordsize="21600,21600" o:spt="13" adj="16200,5400" path="m@0,l@0@1,0@1,0@2@0@2@0,21600,21600,10800xe">
+              <v:shapetype w14:anchorId="6A165957" id="_x0000_t13" coordsize="21600,21600" o:spt="13" adj="16200,5400" path="m@0,l@0@1,0@1,0@2@0@2@0,21600,21600,10800xe">
                 <v:stroke joinstyle="miter"/>
                 <v:formulas>
                   <v:f eqn="val #0"/>
@@ -4432,13 +4422,13 @@
           <wp:anchor distT="0" distB="0" distL="114300" distR="114300" simplePos="0" relativeHeight="251660800" behindDoc="0" locked="0" layoutInCell="1" allowOverlap="1">
             <wp:simplePos x="0" y="0"/>
             <wp:positionH relativeFrom="column">
-              <wp:posOffset>841375</wp:posOffset>
+              <wp:posOffset>838019</wp:posOffset>
             </wp:positionH>
             <wp:positionV relativeFrom="paragraph">
-              <wp:posOffset>2540</wp:posOffset>
+              <wp:posOffset>6713</wp:posOffset>
             </wp:positionV>
-            <wp:extent cx="1498600" cy="1231900"/>
-            <wp:effectExtent l="0" t="0" r="6350" b="6350"/>
+            <wp:extent cx="1915885" cy="1665514"/>
+            <wp:effectExtent l="0" t="0" r="8255" b="0"/>
             <wp:wrapNone/>
             <wp:docPr id="1" name="Picture 1" descr="C:\Users\ainawind27\AppData\Local\Microsoft\Windows\INetCache\Content.Word\neuron models.png"/>
             <wp:cNvGraphicFramePr/>
@@ -4465,7 +4455,7 @@
                   <pic:spPr bwMode="auto">
                     <a:xfrm>
                       <a:off x="0" y="0"/>
-                      <a:ext cx="1498600" cy="1231900"/>
+                      <a:ext cx="1927787" cy="1675860"/>
                     </a:xfrm>
                     <a:prstGeom prst="rect">
                       <a:avLst/>
@@ -4584,38 +4574,93 @@
       <w:pPr>
         <w:jc w:val="center"/>
         <w:rPr>
-          <w:rFonts w:asciiTheme="majorBidi" w:hAnsiTheme="majorBidi" w:cstheme="majorBidi"/>
-          <w:sz w:val="18"/>
-          <w:szCs w:val="18"/>
-        </w:rPr>
-      </w:pPr>
-      <w:r>
-        <w:rPr>
           <w:rFonts w:asciiTheme="majorBidi" w:eastAsia="Times New Roman" w:hAnsiTheme="majorBidi" w:cstheme="majorBidi"/>
           <w:sz w:val="16"/>
           <w:szCs w:val="16"/>
           <w:lang w:val="en" w:eastAsia="id-ID"/>
         </w:rPr>
-        <w:t>Fig.7</w:t>
-      </w:r>
-      <w:r>
+      </w:pPr>
+    </w:p>
+    <w:p>
+      <w:pPr>
+        <w:jc w:val="center"/>
         <w:rPr>
           <w:rFonts w:asciiTheme="majorBidi" w:eastAsia="Times New Roman" w:hAnsiTheme="majorBidi" w:cstheme="majorBidi"/>
           <w:sz w:val="16"/>
           <w:szCs w:val="16"/>
           <w:lang w:val="en" w:eastAsia="id-ID"/>
         </w:rPr>
-        <w:t xml:space="preserve"> </w:t>
-      </w:r>
-      <w:r>
+      </w:pPr>
+    </w:p>
+    <w:p>
+      <w:pPr>
+        <w:jc w:val="center"/>
         <w:rPr>
           <w:rFonts w:asciiTheme="majorBidi" w:eastAsia="Times New Roman" w:hAnsiTheme="majorBidi" w:cstheme="majorBidi"/>
           <w:sz w:val="16"/>
           <w:szCs w:val="16"/>
           <w:lang w:val="en" w:eastAsia="id-ID"/>
         </w:rPr>
+      </w:pPr>
+    </w:p>
+    <w:p>
+      <w:pPr>
+        <w:jc w:val="center"/>
+        <w:rPr>
+          <w:rFonts w:asciiTheme="majorBidi" w:eastAsia="Times New Roman" w:hAnsiTheme="majorBidi" w:cstheme="majorBidi"/>
+          <w:sz w:val="16"/>
+          <w:szCs w:val="16"/>
+          <w:lang w:val="en" w:eastAsia="id-ID"/>
+        </w:rPr>
+      </w:pPr>
+    </w:p>
+    <w:p>
+      <w:pPr>
+        <w:jc w:val="center"/>
+        <w:rPr>
+          <w:rFonts w:asciiTheme="majorBidi" w:hAnsiTheme="majorBidi" w:cstheme="majorBidi"/>
+          <w:sz w:val="18"/>
+          <w:szCs w:val="18"/>
+        </w:rPr>
+      </w:pPr>
+      <w:r>
+        <w:rPr>
+          <w:rFonts w:asciiTheme="majorBidi" w:eastAsia="Times New Roman" w:hAnsiTheme="majorBidi" w:cstheme="majorBidi"/>
+          <w:sz w:val="16"/>
+          <w:szCs w:val="16"/>
+          <w:lang w:val="en" w:eastAsia="id-ID"/>
+        </w:rPr>
+        <w:t>Fig.7</w:t>
+      </w:r>
+      <w:r>
+        <w:rPr>
+          <w:rFonts w:asciiTheme="majorBidi" w:eastAsia="Times New Roman" w:hAnsiTheme="majorBidi" w:cstheme="majorBidi"/>
+          <w:sz w:val="16"/>
+          <w:szCs w:val="16"/>
+          <w:lang w:val="en" w:eastAsia="id-ID"/>
+        </w:rPr>
+        <w:t xml:space="preserve"> </w:t>
+      </w:r>
+      <w:r>
+        <w:rPr>
+          <w:rFonts w:asciiTheme="majorBidi" w:eastAsia="Times New Roman" w:hAnsiTheme="majorBidi" w:cstheme="majorBidi"/>
+          <w:sz w:val="16"/>
+          <w:szCs w:val="16"/>
+          <w:lang w:val="en" w:eastAsia="id-ID"/>
+        </w:rPr>
         <w:t>Neuron models</w:t>
       </w:r>
+    </w:p>
+    <w:p>
+      <w:pPr>
+        <w:jc w:val="both"/>
+        <w:rPr>
+          <w:rFonts w:asciiTheme="majorBidi" w:hAnsiTheme="majorBidi" w:cstheme="majorBidi"/>
+          <w:sz w:val="20"/>
+          <w:szCs w:val="20"/>
+          <w:lang w:val="en"/>
+        </w:rPr>
+      </w:pPr>
     </w:p>
     <w:p>
       <w:pPr>
@@ -4844,13 +4889,13 @@
         <w:spacing w:line="240" w:lineRule="auto"/>
         <w:rPr>
           <w:rFonts w:asciiTheme="majorBidi" w:hAnsiTheme="majorBidi" w:cstheme="majorBidi"/>
-          <w:sz w:val="22"/>
-        </w:rPr>
-      </w:pPr>
-      <w:r>
-        <w:rPr>
-          <w:rFonts w:asciiTheme="majorBidi" w:hAnsiTheme="majorBidi" w:cstheme="majorBidi"/>
-          <w:sz w:val="22"/>
+          <w:szCs w:val="20"/>
+        </w:rPr>
+      </w:pPr>
+      <w:r>
+        <w:rPr>
+          <w:rFonts w:asciiTheme="majorBidi" w:hAnsiTheme="majorBidi" w:cstheme="majorBidi"/>
+          <w:szCs w:val="20"/>
         </w:rPr>
         <w:t>Evaluation</w:t>
       </w:r>
@@ -4866,13 +4911,13 @@
         <w:ind w:left="720"/>
         <w:rPr>
           <w:rFonts w:asciiTheme="majorBidi" w:hAnsiTheme="majorBidi" w:cstheme="majorBidi"/>
-          <w:sz w:val="22"/>
-        </w:rPr>
-      </w:pPr>
-      <w:r>
-        <w:rPr>
-          <w:rFonts w:asciiTheme="majorBidi" w:hAnsiTheme="majorBidi" w:cstheme="majorBidi"/>
-          <w:sz w:val="22"/>
+          <w:szCs w:val="20"/>
+        </w:rPr>
+      </w:pPr>
+      <w:r>
+        <w:rPr>
+          <w:rFonts w:asciiTheme="majorBidi" w:hAnsiTheme="majorBidi" w:cstheme="majorBidi"/>
+          <w:szCs w:val="20"/>
         </w:rPr>
         <w:t>Evaluation is the process of calculating the probability of the observation sequence on the HMM model. Evaluation using forward and backward algorithm.</w:t>
       </w:r>
@@ -4887,13 +4932,13 @@
         <w:spacing w:line="240" w:lineRule="auto"/>
         <w:rPr>
           <w:rFonts w:asciiTheme="majorBidi" w:hAnsiTheme="majorBidi" w:cstheme="majorBidi"/>
-          <w:sz w:val="22"/>
-        </w:rPr>
-      </w:pPr>
-      <w:r>
-        <w:rPr>
-          <w:rFonts w:asciiTheme="majorBidi" w:hAnsiTheme="majorBidi" w:cstheme="majorBidi"/>
-          <w:sz w:val="22"/>
+          <w:szCs w:val="20"/>
+        </w:rPr>
+      </w:pPr>
+      <w:r>
+        <w:rPr>
+          <w:rFonts w:asciiTheme="majorBidi" w:hAnsiTheme="majorBidi" w:cstheme="majorBidi"/>
+          <w:szCs w:val="20"/>
         </w:rPr>
         <w:t>Decoding</w:t>
       </w:r>
@@ -4909,13 +4954,13 @@
         <w:ind w:left="720"/>
         <w:rPr>
           <w:rFonts w:asciiTheme="majorBidi" w:hAnsiTheme="majorBidi" w:cstheme="majorBidi"/>
-          <w:sz w:val="22"/>
-        </w:rPr>
-      </w:pPr>
-      <w:r>
-        <w:rPr>
-          <w:rFonts w:asciiTheme="majorBidi" w:hAnsiTheme="majorBidi" w:cstheme="majorBidi"/>
-          <w:sz w:val="22"/>
+          <w:szCs w:val="20"/>
+        </w:rPr>
+      </w:pPr>
+      <w:r>
+        <w:rPr>
+          <w:rFonts w:asciiTheme="majorBidi" w:hAnsiTheme="majorBidi" w:cstheme="majorBidi"/>
+          <w:szCs w:val="20"/>
         </w:rPr>
         <w:t>Decoding is done to find the best state of observation sequence in HMM model with viterbi algorithm. The steps are as follows.</w:t>
       </w:r>
@@ -4930,13 +4975,13 @@
         <w:spacing w:after="160" w:line="240" w:lineRule="auto"/>
         <w:rPr>
           <w:rFonts w:asciiTheme="majorBidi" w:hAnsiTheme="majorBidi" w:cstheme="majorBidi"/>
-          <w:sz w:val="22"/>
-        </w:rPr>
-      </w:pPr>
-      <w:r>
-        <w:rPr>
-          <w:rFonts w:asciiTheme="majorBidi" w:hAnsiTheme="majorBidi" w:cstheme="majorBidi"/>
-          <w:sz w:val="22"/>
+          <w:szCs w:val="20"/>
+        </w:rPr>
+      </w:pPr>
+      <w:r>
+        <w:rPr>
+          <w:rFonts w:asciiTheme="majorBidi" w:hAnsiTheme="majorBidi" w:cstheme="majorBidi"/>
+          <w:szCs w:val="20"/>
         </w:rPr>
         <w:t>Parameter Estimation (Learning)</w:t>
       </w:r>
@@ -4952,13 +4997,13 @@
         <w:ind w:left="720"/>
         <w:rPr>
           <w:rFonts w:asciiTheme="majorBidi" w:hAnsiTheme="majorBidi" w:cstheme="majorBidi"/>
-          <w:sz w:val="22"/>
-        </w:rPr>
-      </w:pPr>
-      <w:r>
-        <w:rPr>
-          <w:rFonts w:asciiTheme="majorBidi" w:hAnsiTheme="majorBidi" w:cstheme="majorBidi"/>
-          <w:sz w:val="22"/>
+          <w:szCs w:val="20"/>
+        </w:rPr>
+      </w:pPr>
+      <w:r>
+        <w:rPr>
+          <w:rFonts w:asciiTheme="majorBidi" w:hAnsiTheme="majorBidi" w:cstheme="majorBidi"/>
+          <w:szCs w:val="20"/>
         </w:rPr>
         <w:t>Baum - Welch algorithm performs learning to obtain parameters on the HMM model.</w:t>
       </w:r>
@@ -4976,7 +5021,7 @@
           <w:lang w:val="en"/>
         </w:rPr>
       </w:pPr>
-      <w:bookmarkStart w:id="2" w:name="_Hlk498433051"/>
+      <w:bookmarkStart w:id="1" w:name="_Hlk498433051"/>
       <w:r>
         <w:rPr>
           <w:rFonts w:asciiTheme="majorBidi" w:hAnsiTheme="majorBidi" w:cstheme="majorBidi"/>
@@ -4987,7 +5032,7 @@
         <w:t>In this research the number of observe sequences is 12, consists of number of dots,  position of dots and normalized chain code, hidden state is label of letter, and initial state starts from the beginning.</w:t>
       </w:r>
     </w:p>
-    <w:bookmarkEnd w:id="2"/>
+    <w:bookmarkEnd w:id="1"/>
     <w:p>
       <w:pPr>
         <w:tabs>
@@ -5056,7 +5101,16 @@
           <w:sz w:val="20"/>
           <w:szCs w:val="20"/>
         </w:rPr>
-        <w:t>Java is used to develop code. at the stage of segmentation has been tested 100 sentences, the success rate of segmentation achieves 89% accuracy. At classification stage for training data 3 fonts used, those are Arial Unicode Ms, Tahoma and Times New Roman. For testing data 3 fonts used, those are Arial Unicode Ms, Tahoma, Times new Roman. 31 isolated Arabic letters with 3 different fonts used as an isolated Arabic recognition test data, and 10 Arabic sentences used for the recognition of Arabic letters in sentences. Table I shows the experimental results with Neural Network classification. The recognition of isolated Arabic letters yields recognition accuracy with an average of 100%, and for the recognition of Arabic letters in sentences yields recognition accuracy wit ang average of 69%.</w:t>
+        <w:t xml:space="preserve">Java is used to develop code. at the stage of segmentation has been tested 100 sentences, the success rate of segmentation achieves 89% accuracy. At classification stage for training data 3 fonts used, those are Arial Unicode Ms, Tahoma and Times New Roman. For testing data 3 fonts used, those are Arial Unicode Ms, Tahoma, Times new Roman. 31 isolated Arabic letters with 3 different fonts used as an isolated Arabic recognition test data, and 10 Arabic sentences used for the recognition of Arabic letters in sentences. Table I shows the experimental results with Neural Network classification. The recognition of isolated Arabic letters yields recognition accuracy with an average of 100%, and for the recognition of </w:t>
+      </w:r>
+      <w:r>
+        <w:rPr>
+          <w:rFonts w:asciiTheme="majorBidi" w:hAnsiTheme="majorBidi" w:cstheme="majorBidi"/>
+          <w:sz w:val="20"/>
+          <w:szCs w:val="20"/>
+        </w:rPr>
+        <w:lastRenderedPageBreak/>
+        <w:t>Arabic letters in sentences yields recognition accuracy wit ang average of 69%.</w:t>
       </w:r>
     </w:p>
     <w:p>
@@ -5075,7 +5129,6 @@
           <w:sz w:val="20"/>
           <w:szCs w:val="20"/>
         </w:rPr>
-        <w:lastRenderedPageBreak/>
         <w:t>Table II shows the experimental results with Hidden Markov Model classification. The recognition of isolated Arabic letters yields recognition accuracy with an average of 71%, and for the recognition of Arabic letters in sentences yields recognition accuracy wit ang average of 50%</w:t>
       </w:r>
     </w:p>
@@ -5814,7 +5867,14 @@
           <w:rFonts w:asciiTheme="majorBidi" w:hAnsiTheme="majorBidi" w:cstheme="majorBidi"/>
           <w:sz w:val="22"/>
         </w:rPr>
-        <w:t xml:space="preserve"> the chain code between training data and testing data is different. This leads to the decline in recognition accuracy.</w:t>
+        <w:t xml:space="preserve"> the chain code between training data and testing data is </w:t>
+      </w:r>
+      <w:r>
+        <w:rPr>
+          <w:rFonts w:asciiTheme="majorBidi" w:hAnsiTheme="majorBidi" w:cstheme="majorBidi"/>
+          <w:sz w:val="22"/>
+        </w:rPr>
+        <w:t>different. This leads to the decline in recognition accuracy.</w:t>
       </w:r>
     </w:p>
     <w:p>
@@ -5825,6 +5885,17 @@
           <w:sz w:val="22"/>
         </w:rPr>
       </w:pPr>
+    </w:p>
+    <w:p>
+      <w:pPr>
+        <w:jc w:val="both"/>
+        <w:rPr>
+          <w:rFonts w:asciiTheme="majorBidi" w:hAnsiTheme="majorBidi" w:cstheme="majorBidi"/>
+          <w:sz w:val="22"/>
+        </w:rPr>
+      </w:pPr>
+      <w:bookmarkStart w:id="2" w:name="_GoBack"/>
+      <w:bookmarkEnd w:id="2"/>
     </w:p>
     <w:p>
       <w:pPr>
@@ -6621,21 +6692,6 @@
           <w:rFonts w:asciiTheme="majorBidi" w:hAnsiTheme="majorBidi" w:cstheme="majorBidi"/>
           <w:sz w:val="22"/>
           <w:shd w:val="clear" w:color="auto" w:fill="FFFFFF"/>
-        </w:rPr>
-      </w:pPr>
-    </w:p>
-    <w:p>
-      <w:pPr>
-        <w:tabs>
-          <w:tab w:val="left" w:pos="360"/>
-        </w:tabs>
-        <w:ind w:left="360" w:hanging="360"/>
-        <w:jc w:val="both"/>
-        <w:rPr>
-          <w:rFonts w:asciiTheme="majorBidi" w:hAnsiTheme="majorBidi" w:cstheme="majorBidi"/>
-          <w:sz w:val="20"/>
-          <w:szCs w:val="20"/>
-          <w:lang w:val="en"/>
         </w:rPr>
       </w:pPr>
     </w:p>

</xml_diff>

<commit_message>
seminar II revisi paper, laporan lengkap
</commit_message>
<xml_diff>
--- a/Paper/revisi 3/revisi final.docx
+++ b/Paper/revisi 3/revisi final.docx
@@ -574,6 +574,7 @@
     <w:p>
       <w:pPr>
         <w:spacing w:before="180" w:after="60"/>
+        <w:jc w:val="both"/>
         <w:rPr>
           <w:rFonts w:asciiTheme="majorBidi" w:hAnsiTheme="majorBidi" w:cstheme="majorBidi"/>
           <w:sz w:val="20"/>
@@ -596,6 +597,7 @@
         <w:spacing w:before="180" w:after="60"/>
         <w:jc w:val="both"/>
         <w:rPr>
+          <w:rStyle w:val="hps"/>
           <w:rFonts w:asciiTheme="majorBidi" w:hAnsiTheme="majorBidi" w:cstheme="majorBidi"/>
           <w:sz w:val="20"/>
           <w:szCs w:val="20"/>
@@ -620,10 +622,7 @@
         </w:rPr>
         <w:t xml:space="preserve">and the recognition results with LVQ reached 51.19% accuracy. M. Albakor [3] and colleagues (2009) have conducted a reasearch on the recognition of the Arabic letters, this research involves a segmentation process, which produces an accuracy of 98.7%. Albadr [4] (2013) develop an Arabic letter recognition system in a sentence by extracting 24 features, including chain code, and classification using the decision tree generated by C4.5 algorithm, recognition results achieved 48% accuracy. </w:t>
       </w:r>
-    </w:p>
-    <w:p>
-      <w:pPr>
-        <w:jc w:val="both"/>
+      <w:r>
         <w:rPr>
           <w:rStyle w:val="hps"/>
           <w:rFonts w:asciiTheme="majorBidi" w:hAnsiTheme="majorBidi" w:cstheme="majorBidi"/>
@@ -631,29 +630,8 @@
           <w:szCs w:val="20"/>
           <w:lang w:val="en"/>
         </w:rPr>
-      </w:pPr>
-      <w:r>
-        <w:rPr>
-          <w:rStyle w:val="hps"/>
-          <w:rFonts w:asciiTheme="majorBidi" w:hAnsiTheme="majorBidi" w:cstheme="majorBidi"/>
-          <w:sz w:val="20"/>
-          <w:szCs w:val="20"/>
-          <w:lang w:val="en"/>
-        </w:rPr>
         <w:t xml:space="preserve">Izakian [5] (2008), develop an isolated Farsi / Arab letters recognition system using the Support Vector Machine, the results achieved 97.4% accuracy. </w:t>
       </w:r>
-    </w:p>
-    <w:p>
-      <w:pPr>
-        <w:jc w:val="both"/>
-        <w:rPr>
-          <w:rStyle w:val="hps"/>
-          <w:rFonts w:asciiTheme="majorBidi" w:hAnsiTheme="majorBidi" w:cstheme="majorBidi"/>
-          <w:sz w:val="20"/>
-          <w:szCs w:val="20"/>
-          <w:lang w:val="en"/>
-        </w:rPr>
-      </w:pPr>
     </w:p>
     <w:p>
       <w:pPr>
@@ -2057,7 +2035,7 @@
           </mc:Choice>
           <mc:Fallback>
             <w:pict>
-              <v:group w14:anchorId="66F58DED" id="Group 797" o:spid="_x0000_s1026" style="position:absolute;margin-left:62.9pt;margin-top:11.05pt;width:137.9pt;height:89.65pt;z-index:251653632" coordsize="19269,11728" o:gfxdata="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">
+              <v:group w14:anchorId="5217E8A1" id="Group 797" o:spid="_x0000_s1026" style="position:absolute;margin-left:62.9pt;margin-top:11.05pt;width:137.9pt;height:89.65pt;z-index:251653632" coordsize="19269,11728" o:gfxdata="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">
                 <v:shapetype id="_x0000_t75" coordsize="21600,21600" o:spt="75" o:preferrelative="t" path="m@4@5l@4@11@9@11@9@5xe" filled="f" stroked="f">
                   <v:stroke joinstyle="miter"/>
                   <v:formulas>
@@ -3109,7 +3087,7 @@
           </mc:Choice>
           <mc:Fallback>
             <w:pict>
-              <v:shapetype w14:anchorId="6A165957" id="_x0000_t13" coordsize="21600,21600" o:spt="13" adj="16200,5400" path="m@0,l@0@1,0@1,0@2@0@2@0,21600,21600,10800xe">
+              <v:shapetype w14:anchorId="56E2C222" id="_x0000_t13" coordsize="21600,21600" o:spt="13" adj="16200,5400" path="m@0,l@0@1,0@1,0@2@0@2@0,21600,21600,10800xe">
                 <v:stroke joinstyle="miter"/>
                 <v:formulas>
                   <v:f eqn="val #0"/>
@@ -3239,7 +3217,7 @@
         <w:pStyle w:val="ListParagraph"/>
         <w:numPr>
           <w:ilvl w:val="0"/>
-          <w:numId w:val="28"/>
+          <w:numId w:val="27"/>
         </w:numPr>
         <w:spacing w:after="200" w:line="240" w:lineRule="auto"/>
         <w:rPr>
@@ -3259,9 +3237,7 @@
     </w:p>
     <w:p>
       <w:pPr>
-        <w:pStyle w:val="ListParagraph"/>
-        <w:spacing w:line="240" w:lineRule="auto"/>
-        <w:jc w:val="left"/>
+        <w:ind w:firstLine="720"/>
         <w:rPr>
           <w:rFonts w:asciiTheme="majorBidi" w:hAnsiTheme="majorBidi" w:cstheme="majorBidi"/>
           <w:color w:val="000000"/>
@@ -3279,8 +3255,7 @@
     </w:p>
     <w:p>
       <w:pPr>
-        <w:pStyle w:val="ListParagraph"/>
-        <w:spacing w:line="240" w:lineRule="auto"/>
+        <w:ind w:firstLine="720"/>
         <w:rPr>
           <w:rFonts w:asciiTheme="majorBidi" w:hAnsiTheme="majorBidi" w:cstheme="majorBidi"/>
           <w:color w:val="000000"/>
@@ -3298,8 +3273,7 @@
     </w:p>
     <w:p>
       <w:pPr>
-        <w:pStyle w:val="ListParagraph"/>
-        <w:spacing w:line="240" w:lineRule="auto"/>
+        <w:ind w:firstLine="720"/>
         <w:rPr>
           <w:rFonts w:asciiTheme="majorBidi" w:hAnsiTheme="majorBidi" w:cstheme="majorBidi"/>
           <w:color w:val="000000"/>
@@ -3317,8 +3291,7 @@
     </w:p>
     <w:p>
       <w:pPr>
-        <w:pStyle w:val="ListParagraph"/>
-        <w:spacing w:line="240" w:lineRule="auto"/>
+        <w:ind w:firstLine="720"/>
         <w:rPr>
           <w:rFonts w:asciiTheme="majorBidi" w:hAnsiTheme="majorBidi" w:cstheme="majorBidi"/>
           <w:color w:val="000000"/>
@@ -3336,8 +3309,7 @@
     </w:p>
     <w:p>
       <w:pPr>
-        <w:pStyle w:val="ListParagraph"/>
-        <w:spacing w:line="240" w:lineRule="auto"/>
+        <w:ind w:firstLine="720"/>
         <w:rPr>
           <w:rFonts w:asciiTheme="majorBidi" w:hAnsiTheme="majorBidi" w:cstheme="majorBidi"/>
           <w:color w:val="000000"/>
@@ -3355,8 +3327,7 @@
     </w:p>
     <w:p>
       <w:pPr>
-        <w:pStyle w:val="ListParagraph"/>
-        <w:spacing w:line="240" w:lineRule="auto"/>
+        <w:ind w:firstLine="720"/>
         <w:rPr>
           <w:rFonts w:asciiTheme="majorBidi" w:hAnsiTheme="majorBidi" w:cstheme="majorBidi"/>
           <w:color w:val="000000"/>
@@ -3374,8 +3345,7 @@
     </w:p>
     <w:p>
       <w:pPr>
-        <w:pStyle w:val="ListParagraph"/>
-        <w:spacing w:line="240" w:lineRule="auto"/>
+        <w:ind w:firstLine="720"/>
         <w:rPr>
           <w:rFonts w:asciiTheme="majorBidi" w:hAnsiTheme="majorBidi" w:cstheme="majorBidi"/>
           <w:color w:val="000000"/>
@@ -3390,6 +3360,16 @@
         </w:rPr>
         <w:t xml:space="preserve">7711222333 </w:t>
       </w:r>
+    </w:p>
+    <w:p>
+      <w:pPr>
+        <w:ind w:firstLine="720"/>
+        <w:rPr>
+          <w:rFonts w:asciiTheme="majorBidi" w:hAnsiTheme="majorBidi" w:cstheme="majorBidi"/>
+          <w:color w:val="000000"/>
+          <w:sz w:val="22"/>
+        </w:rPr>
+      </w:pPr>
     </w:p>
     <w:tbl>
       <w:tblPr>
@@ -3924,6 +3904,7 @@
     </w:p>
     <w:p>
       <w:pPr>
+        <w:jc w:val="both"/>
         <w:rPr>
           <w:rFonts w:asciiTheme="majorBidi" w:hAnsiTheme="majorBidi" w:cstheme="majorBidi"/>
           <w:sz w:val="20"/>
@@ -4273,6 +4254,7 @@
     <w:p>
       <w:pPr>
         <w:ind w:left="360" w:hanging="360"/>
+        <w:jc w:val="both"/>
         <w:rPr>
           <w:rFonts w:asciiTheme="majorBidi" w:hAnsiTheme="majorBidi" w:cstheme="majorBidi"/>
           <w:sz w:val="20"/>
@@ -4306,6 +4288,7 @@
           <w:tab w:val="left" w:pos="360"/>
         </w:tabs>
         <w:ind w:left="360" w:hanging="360"/>
+        <w:jc w:val="both"/>
         <w:rPr>
           <w:rFonts w:asciiTheme="majorBidi" w:hAnsiTheme="majorBidi" w:cstheme="majorBidi"/>
           <w:sz w:val="20"/>
@@ -4661,17 +4644,6 @@
           <w:lang w:val="en"/>
         </w:rPr>
       </w:pPr>
-    </w:p>
-    <w:p>
-      <w:pPr>
-        <w:jc w:val="both"/>
-        <w:rPr>
-          <w:rFonts w:asciiTheme="majorBidi" w:hAnsiTheme="majorBidi" w:cstheme="majorBidi"/>
-          <w:sz w:val="20"/>
-          <w:szCs w:val="20"/>
-          <w:lang w:val="en"/>
-        </w:rPr>
-      </w:pPr>
       <w:r>
         <w:rPr>
           <w:rFonts w:asciiTheme="majorBidi" w:hAnsiTheme="majorBidi" w:cstheme="majorBidi"/>
@@ -4702,7 +4674,7 @@
       <w:r>
         <w:rPr>
           <w:rFonts w:asciiTheme="majorBidi" w:hAnsiTheme="majorBidi" w:cstheme="majorBidi"/>
-          <w:sz w:val="22"/>
+          <w:szCs w:val="20"/>
         </w:rPr>
         <w:t>Group of of units connected by path</w:t>
       </w:r>
@@ -4727,7 +4699,7 @@
       <w:r>
         <w:rPr>
           <w:rFonts w:asciiTheme="majorBidi" w:hAnsiTheme="majorBidi" w:cstheme="majorBidi"/>
-          <w:sz w:val="22"/>
+          <w:szCs w:val="20"/>
         </w:rPr>
         <w:t>The summing unit that sums the input signal already multiplied by its weight.</w:t>
       </w:r>
@@ -4752,7 +4724,7 @@
       <w:r>
         <w:rPr>
           <w:rFonts w:asciiTheme="majorBidi" w:hAnsiTheme="majorBidi" w:cstheme="majorBidi"/>
-          <w:sz w:val="22"/>
+          <w:szCs w:val="20"/>
         </w:rPr>
         <w:t>The activation function used to determine the output of a neuron, that is determining whether the signal from the neuron input will be forwarded to another neuron or not.</w:t>
       </w:r>
@@ -4962,7 +4934,7 @@
           <w:rFonts w:asciiTheme="majorBidi" w:hAnsiTheme="majorBidi" w:cstheme="majorBidi"/>
           <w:szCs w:val="20"/>
         </w:rPr>
-        <w:t>Decoding is done to find the best state of observation sequence in HMM model with viterbi algorithm. The steps are as follows.</w:t>
+        <w:t>Decoding is done to find the best state of observation sequence in HMM model with viterbi algorithm.</w:t>
       </w:r>
     </w:p>
     <w:p>
@@ -5007,6 +4979,8 @@
         </w:rPr>
         <w:t>Baum - Welch algorithm performs learning to obtain parameters on the HMM model.</w:t>
       </w:r>
+      <w:bookmarkStart w:id="1" w:name="_GoBack"/>
+      <w:bookmarkEnd w:id="1"/>
     </w:p>
     <w:p>
       <w:pPr>
@@ -5021,7 +4995,7 @@
           <w:lang w:val="en"/>
         </w:rPr>
       </w:pPr>
-      <w:bookmarkStart w:id="1" w:name="_Hlk498433051"/>
+      <w:bookmarkStart w:id="2" w:name="_Hlk498433051"/>
       <w:r>
         <w:rPr>
           <w:rFonts w:asciiTheme="majorBidi" w:hAnsiTheme="majorBidi" w:cstheme="majorBidi"/>
@@ -5032,7 +5006,7 @@
         <w:t>In this research the number of observe sequences is 12, consists of number of dots,  position of dots and normalized chain code, hidden state is label of letter, and initial state starts from the beginning.</w:t>
       </w:r>
     </w:p>
-    <w:bookmarkEnd w:id="1"/>
+    <w:bookmarkEnd w:id="2"/>
     <w:p>
       <w:pPr>
         <w:tabs>
@@ -5101,16 +5075,7 @@
           <w:sz w:val="20"/>
           <w:szCs w:val="20"/>
         </w:rPr>
-        <w:t xml:space="preserve">Java is used to develop code. at the stage of segmentation has been tested 100 sentences, the success rate of segmentation achieves 89% accuracy. At classification stage for training data 3 fonts used, those are Arial Unicode Ms, Tahoma and Times New Roman. For testing data 3 fonts used, those are Arial Unicode Ms, Tahoma, Times new Roman. 31 isolated Arabic letters with 3 different fonts used as an isolated Arabic recognition test data, and 10 Arabic sentences used for the recognition of Arabic letters in sentences. Table I shows the experimental results with Neural Network classification. The recognition of isolated Arabic letters yields recognition accuracy with an average of 100%, and for the recognition of </w:t>
-      </w:r>
-      <w:r>
-        <w:rPr>
-          <w:rFonts w:asciiTheme="majorBidi" w:hAnsiTheme="majorBidi" w:cstheme="majorBidi"/>
-          <w:sz w:val="20"/>
-          <w:szCs w:val="20"/>
-        </w:rPr>
-        <w:lastRenderedPageBreak/>
-        <w:t>Arabic letters in sentences yields recognition accuracy wit ang average of 69%.</w:t>
+        <w:t>Java is used to develop code. at the stage of segmentation has been tested 100 sentences, the success rate of segmentation achieves 89% accuracy. At classification stage for training data 3 fonts used, those are Arial Unicode Ms, Tahoma and Times New Roman. For testing data 3 fonts used, those are Arial Unicode Ms, Tahoma, Times new Roman. 31 isolated Arabic letters with 3 different fonts used as an isolated Arabic recognition test data, and 10 Arabic sentences used for the recognition of Arabic letters in sentences. Table I shows the experimental results with Neural Network classification. The recognition of isolated Arabic letters yields recognition accuracy with an average of 100%, and for the recognition of Arabic letters in sentences yields recognition accuracy wit ang average of 69%.</w:t>
       </w:r>
     </w:p>
     <w:p>
@@ -5129,6 +5094,7 @@
           <w:sz w:val="20"/>
           <w:szCs w:val="20"/>
         </w:rPr>
+        <w:lastRenderedPageBreak/>
         <w:t>Table II shows the experimental results with Hidden Markov Model classification. The recognition of isolated Arabic letters yields recognition accuracy with an average of 71%, and for the recognition of Arabic letters in sentences yields recognition accuracy wit ang average of 50%</w:t>
       </w:r>
     </w:p>
@@ -5867,35 +5833,17 @@
           <w:rFonts w:asciiTheme="majorBidi" w:hAnsiTheme="majorBidi" w:cstheme="majorBidi"/>
           <w:sz w:val="22"/>
         </w:rPr>
-        <w:t xml:space="preserve"> the chain code between training data and testing data is </w:t>
-      </w:r>
-      <w:r>
+        <w:t xml:space="preserve"> the chain code between training data and testing data is different. This leads to the decline in recognition accuracy.</w:t>
+      </w:r>
+    </w:p>
+    <w:p>
+      <w:pPr>
+        <w:jc w:val="both"/>
         <w:rPr>
           <w:rFonts w:asciiTheme="majorBidi" w:hAnsiTheme="majorBidi" w:cstheme="majorBidi"/>
           <w:sz w:val="22"/>
         </w:rPr>
-        <w:t>different. This leads to the decline in recognition accuracy.</w:t>
-      </w:r>
-    </w:p>
-    <w:p>
-      <w:pPr>
-        <w:jc w:val="both"/>
-        <w:rPr>
-          <w:rFonts w:asciiTheme="majorBidi" w:hAnsiTheme="majorBidi" w:cstheme="majorBidi"/>
-          <w:sz w:val="22"/>
-        </w:rPr>
-      </w:pPr>
-    </w:p>
-    <w:p>
-      <w:pPr>
-        <w:jc w:val="both"/>
-        <w:rPr>
-          <w:rFonts w:asciiTheme="majorBidi" w:hAnsiTheme="majorBidi" w:cstheme="majorBidi"/>
-          <w:sz w:val="22"/>
-        </w:rPr>
-      </w:pPr>
-      <w:bookmarkStart w:id="2" w:name="_GoBack"/>
-      <w:bookmarkEnd w:id="2"/>
+      </w:pPr>
     </w:p>
     <w:p>
       <w:pPr>
@@ -5942,13 +5890,15 @@
         <w:jc w:val="both"/>
         <w:rPr>
           <w:rFonts w:asciiTheme="majorBidi" w:hAnsiTheme="majorBidi" w:cstheme="majorBidi"/>
-          <w:sz w:val="22"/>
-        </w:rPr>
-      </w:pPr>
-      <w:r>
-        <w:rPr>
-          <w:rFonts w:asciiTheme="majorBidi" w:hAnsiTheme="majorBidi" w:cstheme="majorBidi"/>
-          <w:sz w:val="22"/>
+          <w:sz w:val="20"/>
+          <w:szCs w:val="20"/>
+        </w:rPr>
+      </w:pPr>
+      <w:r>
+        <w:rPr>
+          <w:rFonts w:asciiTheme="majorBidi" w:hAnsiTheme="majorBidi" w:cstheme="majorBidi"/>
+          <w:sz w:val="20"/>
+          <w:szCs w:val="20"/>
         </w:rPr>
         <w:t>The chain-code-based approach for Arabic letter recognition has been a key feature in this research, to improve the recognition accuracy the number of dots and position of dots feature has been added, these three features have been able to provide different features for each letter so that the results obtained are quite good. The results showed that classification with Neural Network get better result compared to Hidden Markov Model.</w:t>
       </w:r>
@@ -6325,7 +6275,7 @@
           <w:szCs w:val="16"/>
           <w:lang w:eastAsia="en-US"/>
         </w:rPr>
-        <w:t>] H. Izakian, S. A. Monadjemi, B. Tork, L., K. Zamanifar. (2008):</w:t>
+        <w:t>H. Izakian, S. A. Monadjemi, B. Tork, L., K. Zamanifar. (2008):</w:t>
       </w:r>
       <w:r>
         <w:rPr>

</xml_diff>